<commit_message>
Cambios en requisitos funcionales
</commit_message>
<xml_diff>
--- a/Requisitos funcionales.docx
+++ b/Requisitos funcionales.docx
@@ -3195,7 +3195,14 @@
                 <w:rFonts w:ascii="Calibri" w:eastAsia="Times New Roman" w:hAnsi="Calibri" w:cs="Calibri"/>
                 <w:lang w:eastAsia="es-MX"/>
               </w:rPr>
-              <w:t>El usuario de tipo administrador podrá hacer la asignación o actualización del profesor de un curso en específico.</w:t>
+              <w:t xml:space="preserve">El usuario de tipo </w:t>
+            </w:r>
+            <w:r>
+              <w:rPr>
+                <w:rFonts w:ascii="Calibri" w:eastAsia="Times New Roman" w:hAnsi="Calibri" w:cs="Calibri"/>
+                <w:lang w:eastAsia="es-MX"/>
+              </w:rPr>
+              <w:t>profesor elegirá el curso al cual quiere ingresar</w:t>
             </w:r>
           </w:p>
           <w:p>
@@ -3374,7 +3381,14 @@
                 <w:rFonts w:ascii="Calibri" w:eastAsia="Times New Roman" w:hAnsi="Calibri" w:cs="Calibri"/>
                 <w:lang w:eastAsia="es-MX"/>
               </w:rPr>
-              <w:t>Cuando un profesor sea asignado o reasignado a un curso se verá reflejado en los tipos de usuarios involucrados.</w:t>
+              <w:t>Cuando un profesor se</w:t>
+            </w:r>
+            <w:r>
+              <w:rPr>
+                <w:rFonts w:ascii="Calibri" w:eastAsia="Times New Roman" w:hAnsi="Calibri" w:cs="Calibri"/>
+                <w:lang w:eastAsia="es-MX"/>
+              </w:rPr>
+              <w:t xml:space="preserve"> posicione en un curso se mostrará el nombre del curso.</w:t>
             </w:r>
           </w:p>
         </w:tc>
@@ -3443,7 +3457,21 @@
                 <w:rFonts w:ascii="Calibri" w:eastAsia="Times New Roman" w:hAnsi="Calibri" w:cs="Calibri"/>
                 <w:lang w:eastAsia="es-MX"/>
               </w:rPr>
-              <w:t>realizar los cambios pertinentes en esta</w:t>
+              <w:t xml:space="preserve">realizar los </w:t>
+            </w:r>
+            <w:r>
+              <w:rPr>
+                <w:rFonts w:ascii="Calibri" w:eastAsia="Times New Roman" w:hAnsi="Calibri" w:cs="Calibri"/>
+                <w:lang w:eastAsia="es-MX"/>
+              </w:rPr>
+              <w:t>consultar los datos</w:t>
+            </w:r>
+            <w:r>
+              <w:rPr>
+                <w:rFonts w:ascii="Calibri" w:eastAsia="Times New Roman" w:hAnsi="Calibri" w:cs="Calibri"/>
+                <w:lang w:eastAsia="es-MX"/>
+              </w:rPr>
+              <w:t xml:space="preserve"> pertinentes en esta</w:t>
             </w:r>
             <w:r>
               <w:rPr>
@@ -3519,7 +3547,592 @@
                 <w:rFonts w:ascii="Calibri" w:eastAsia="Times New Roman" w:hAnsi="Calibri" w:cs="Calibri"/>
                 <w:lang w:eastAsia="es-MX"/>
               </w:rPr>
-              <w:t>Si la clase impartida cambia de profesor los cursos también deben poder cambiar de profesor.</w:t>
+              <w:t>El profesor debe gestionar cada curso por separado por lo que el realizar este requisito es indispensa</w:t>
+            </w:r>
+            <w:bookmarkStart w:id="1" w:name="_GoBack"/>
+            <w:bookmarkEnd w:id="1"/>
+            <w:r>
+              <w:rPr>
+                <w:rFonts w:ascii="Calibri" w:eastAsia="Times New Roman" w:hAnsi="Calibri" w:cs="Calibri"/>
+                <w:lang w:eastAsia="es-MX"/>
+              </w:rPr>
+              <w:t>ble</w:t>
+            </w:r>
+            <w:r>
+              <w:rPr>
+                <w:rFonts w:ascii="Calibri" w:eastAsia="Times New Roman" w:hAnsi="Calibri" w:cs="Calibri"/>
+                <w:lang w:eastAsia="es-MX"/>
+              </w:rPr>
+              <w:t>.</w:t>
+            </w:r>
+          </w:p>
+        </w:tc>
+      </w:tr>
+    </w:tbl>
+    <w:p>
+      <w:pPr>
+        <w:rPr>
+          <w:u w:val="single"/>
+        </w:rPr>
+      </w:pPr>
+    </w:p>
+    <w:tbl>
+      <w:tblPr>
+        <w:tblW w:w="0" w:type="auto"/>
+        <w:tblInd w:w="-10" w:type="dxa"/>
+        <w:tblCellMar>
+          <w:left w:w="70" w:type="dxa"/>
+          <w:right w:w="70" w:type="dxa"/>
+        </w:tblCellMar>
+        <w:tblLook w:val="04A0" w:firstRow="1" w:lastRow="0" w:firstColumn="1" w:lastColumn="0" w:noHBand="0" w:noVBand="1"/>
+      </w:tblPr>
+      <w:tblGrid>
+        <w:gridCol w:w="1311"/>
+        <w:gridCol w:w="7537"/>
+      </w:tblGrid>
+      <w:tr>
+        <w:trPr>
+          <w:trHeight w:val="20"/>
+        </w:trPr>
+        <w:tc>
+          <w:tcPr>
+            <w:tcW w:w="0" w:type="auto"/>
+            <w:shd w:val="clear" w:color="auto" w:fill="auto"/>
+            <w:vAlign w:val="center"/>
+            <w:hideMark/>
+          </w:tcPr>
+          <w:p>
+            <w:pPr>
+              <w:spacing w:after="0" w:line="240" w:lineRule="auto"/>
+              <w:rPr>
+                <w:rFonts w:ascii="Calibri" w:eastAsia="Times New Roman" w:hAnsi="Calibri" w:cs="Calibri"/>
+                <w:b/>
+                <w:bCs/>
+                <w:color w:val="0070C0"/>
+                <w:lang w:eastAsia="es-MX"/>
+              </w:rPr>
+            </w:pPr>
+            <w:r>
+              <w:rPr>
+                <w:rFonts w:ascii="Calibri" w:eastAsia="Times New Roman" w:hAnsi="Calibri" w:cs="Calibri"/>
+                <w:b/>
+                <w:bCs/>
+                <w:color w:val="0070C0"/>
+                <w:lang w:eastAsia="es-MX"/>
+              </w:rPr>
+              <w:t xml:space="preserve">Título: </w:t>
+            </w:r>
+          </w:p>
+        </w:tc>
+        <w:tc>
+          <w:tcPr>
+            <w:tcW w:w="0" w:type="auto"/>
+            <w:shd w:val="clear" w:color="auto" w:fill="auto"/>
+            <w:vAlign w:val="center"/>
+            <w:hideMark/>
+          </w:tcPr>
+          <w:p>
+            <w:pPr>
+              <w:spacing w:after="0" w:line="240" w:lineRule="auto"/>
+              <w:rPr>
+                <w:rFonts w:ascii="Calibri" w:eastAsia="Times New Roman" w:hAnsi="Calibri" w:cs="Calibri"/>
+                <w:bCs/>
+                <w:color w:val="000000"/>
+                <w:u w:val="single"/>
+                <w:lang w:eastAsia="es-MX"/>
+              </w:rPr>
+            </w:pPr>
+            <w:r>
+              <w:rPr>
+                <w:rFonts w:ascii="Calibri" w:eastAsia="Times New Roman" w:hAnsi="Calibri" w:cs="Calibri"/>
+                <w:b/>
+                <w:bCs/>
+                <w:color w:val="000000" w:themeColor="text1"/>
+                <w:lang w:eastAsia="es-MX"/>
+              </w:rPr>
+              <w:t>FN8</w:t>
+            </w:r>
+            <w:r>
+              <w:rPr>
+                <w:rFonts w:ascii="Calibri" w:eastAsia="Times New Roman" w:hAnsi="Calibri" w:cs="Calibri"/>
+                <w:b/>
+                <w:bCs/>
+                <w:color w:val="000000" w:themeColor="text1"/>
+                <w:lang w:eastAsia="es-MX"/>
+              </w:rPr>
+              <w:t>.</w:t>
+            </w:r>
+            <w:r>
+              <w:rPr>
+                <w:rFonts w:ascii="Calibri" w:eastAsia="Times New Roman" w:hAnsi="Calibri" w:cs="Calibri"/>
+                <w:b/>
+                <w:bCs/>
+                <w:color w:val="000000" w:themeColor="text1"/>
+                <w:lang w:eastAsia="es-MX"/>
+              </w:rPr>
+              <w:tab/>
+            </w:r>
+            <w:r>
+              <w:rPr>
+                <w:rFonts w:ascii="Calibri" w:eastAsia="Times New Roman" w:hAnsi="Calibri" w:cs="Calibri"/>
+                <w:b/>
+                <w:bCs/>
+                <w:color w:val="000000" w:themeColor="text1"/>
+                <w:lang w:eastAsia="es-MX"/>
+              </w:rPr>
+              <w:t>Gestión de pruebas</w:t>
+            </w:r>
+          </w:p>
+        </w:tc>
+      </w:tr>
+      <w:tr>
+        <w:trPr>
+          <w:trHeight w:val="450"/>
+        </w:trPr>
+        <w:tc>
+          <w:tcPr>
+            <w:tcW w:w="0" w:type="auto"/>
+            <w:vMerge w:val="restart"/>
+            <w:shd w:val="clear" w:color="000000" w:fill="DEEAF6"/>
+            <w:hideMark/>
+          </w:tcPr>
+          <w:p>
+            <w:pPr>
+              <w:spacing w:after="0" w:line="240" w:lineRule="auto"/>
+              <w:rPr>
+                <w:rFonts w:ascii="Calibri" w:eastAsia="Times New Roman" w:hAnsi="Calibri" w:cs="Calibri"/>
+                <w:b/>
+                <w:bCs/>
+                <w:color w:val="0070C0"/>
+                <w:lang w:eastAsia="es-MX"/>
+              </w:rPr>
+            </w:pPr>
+            <w:r>
+              <w:rPr>
+                <w:rFonts w:ascii="Calibri" w:eastAsia="Times New Roman" w:hAnsi="Calibri" w:cs="Calibri"/>
+                <w:b/>
+                <w:bCs/>
+                <w:color w:val="0070C0"/>
+                <w:lang w:eastAsia="es-MX"/>
+              </w:rPr>
+              <w:t>Descripción:</w:t>
+            </w:r>
+          </w:p>
+        </w:tc>
+        <w:tc>
+          <w:tcPr>
+            <w:tcW w:w="0" w:type="auto"/>
+            <w:vMerge w:val="restart"/>
+            <w:shd w:val="clear" w:color="000000" w:fill="DEEAF6"/>
+          </w:tcPr>
+          <w:p>
+            <w:pPr>
+              <w:spacing w:after="0" w:line="240" w:lineRule="auto"/>
+              <w:rPr>
+                <w:rFonts w:ascii="Calibri" w:eastAsia="Times New Roman" w:hAnsi="Calibri" w:cs="Calibri"/>
+                <w:lang w:eastAsia="es-MX"/>
+              </w:rPr>
+            </w:pPr>
+            <w:r>
+              <w:rPr>
+                <w:rFonts w:ascii="Calibri" w:eastAsia="Times New Roman" w:hAnsi="Calibri" w:cs="Calibri"/>
+                <w:lang w:eastAsia="es-MX"/>
+              </w:rPr>
+              <w:t>El usuario profesor podrá gestionar pruebas que consisten en cuestionarios sobre el curso impartido y que son de tres tipos:</w:t>
+            </w:r>
+          </w:p>
+          <w:p>
+            <w:pPr>
+              <w:pStyle w:val="Prrafodelista"/>
+              <w:numPr>
+                <w:ilvl w:val="0"/>
+                <w:numId w:val="4"/>
+              </w:numPr>
+              <w:spacing w:after="0" w:line="240" w:lineRule="auto"/>
+              <w:rPr>
+                <w:rFonts w:ascii="Calibri" w:eastAsia="Times New Roman" w:hAnsi="Calibri" w:cs="Calibri"/>
+                <w:lang w:eastAsia="es-MX"/>
+              </w:rPr>
+            </w:pPr>
+            <w:r>
+              <w:rPr>
+                <w:rFonts w:ascii="Calibri" w:eastAsia="Times New Roman" w:hAnsi="Calibri" w:cs="Calibri"/>
+                <w:lang w:eastAsia="es-MX"/>
+              </w:rPr>
+              <w:t>Último en pie</w:t>
+            </w:r>
+          </w:p>
+          <w:p>
+            <w:pPr>
+              <w:pStyle w:val="Prrafodelista"/>
+              <w:numPr>
+                <w:ilvl w:val="0"/>
+                <w:numId w:val="4"/>
+              </w:numPr>
+              <w:spacing w:after="0" w:line="240" w:lineRule="auto"/>
+              <w:rPr>
+                <w:rFonts w:ascii="Calibri" w:eastAsia="Times New Roman" w:hAnsi="Calibri" w:cs="Calibri"/>
+                <w:lang w:eastAsia="es-MX"/>
+              </w:rPr>
+            </w:pPr>
+            <w:r>
+              <w:rPr>
+                <w:rFonts w:ascii="Calibri" w:eastAsia="Times New Roman" w:hAnsi="Calibri" w:cs="Calibri"/>
+                <w:lang w:eastAsia="es-MX"/>
+              </w:rPr>
+              <w:t>Contrarreloj</w:t>
+            </w:r>
+          </w:p>
+          <w:p>
+            <w:pPr>
+              <w:pStyle w:val="Prrafodelista"/>
+              <w:numPr>
+                <w:ilvl w:val="0"/>
+                <w:numId w:val="4"/>
+              </w:numPr>
+              <w:spacing w:after="0" w:line="240" w:lineRule="auto"/>
+              <w:rPr>
+                <w:rFonts w:ascii="Calibri" w:eastAsia="Times New Roman" w:hAnsi="Calibri" w:cs="Calibri"/>
+                <w:lang w:eastAsia="es-MX"/>
+              </w:rPr>
+            </w:pPr>
+            <w:r>
+              <w:rPr>
+                <w:rFonts w:ascii="Calibri" w:eastAsia="Times New Roman" w:hAnsi="Calibri" w:cs="Calibri"/>
+                <w:lang w:eastAsia="es-MX"/>
+              </w:rPr>
+              <w:t>Batalla campal</w:t>
+            </w:r>
+            <w:r>
+              <w:rPr>
+                <w:rFonts w:ascii="Calibri" w:eastAsia="Times New Roman" w:hAnsi="Calibri" w:cs="Calibri"/>
+                <w:lang w:eastAsia="es-MX"/>
+              </w:rPr>
+              <w:t xml:space="preserve"> </w:t>
+            </w:r>
+          </w:p>
+          <w:p>
+            <w:pPr>
+              <w:spacing w:after="0" w:line="240" w:lineRule="auto"/>
+              <w:rPr>
+                <w:rFonts w:ascii="Calibri" w:eastAsia="Times New Roman" w:hAnsi="Calibri" w:cs="Calibri"/>
+                <w:lang w:eastAsia="es-MX"/>
+              </w:rPr>
+            </w:pPr>
+          </w:p>
+        </w:tc>
+      </w:tr>
+      <w:tr>
+        <w:trPr>
+          <w:trHeight w:val="450"/>
+        </w:trPr>
+        <w:tc>
+          <w:tcPr>
+            <w:tcW w:w="0" w:type="auto"/>
+            <w:vMerge/>
+            <w:hideMark/>
+          </w:tcPr>
+          <w:p>
+            <w:pPr>
+              <w:spacing w:after="0" w:line="240" w:lineRule="auto"/>
+              <w:rPr>
+                <w:rFonts w:ascii="Calibri" w:eastAsia="Times New Roman" w:hAnsi="Calibri" w:cs="Calibri"/>
+                <w:b/>
+                <w:bCs/>
+                <w:color w:val="0070C0"/>
+                <w:lang w:eastAsia="es-MX"/>
+              </w:rPr>
+            </w:pPr>
+          </w:p>
+        </w:tc>
+        <w:tc>
+          <w:tcPr>
+            <w:tcW w:w="0" w:type="auto"/>
+            <w:vMerge/>
+            <w:hideMark/>
+          </w:tcPr>
+          <w:p>
+            <w:pPr>
+              <w:spacing w:after="0" w:line="240" w:lineRule="auto"/>
+              <w:rPr>
+                <w:rFonts w:ascii="Calibri" w:eastAsia="Times New Roman" w:hAnsi="Calibri" w:cs="Calibri"/>
+                <w:lang w:eastAsia="es-MX"/>
+              </w:rPr>
+            </w:pPr>
+          </w:p>
+        </w:tc>
+      </w:tr>
+      <w:tr>
+        <w:trPr>
+          <w:trHeight w:val="20"/>
+        </w:trPr>
+        <w:tc>
+          <w:tcPr>
+            <w:tcW w:w="0" w:type="auto"/>
+            <w:shd w:val="clear" w:color="auto" w:fill="auto"/>
+            <w:hideMark/>
+          </w:tcPr>
+          <w:p>
+            <w:pPr>
+              <w:spacing w:after="0" w:line="240" w:lineRule="auto"/>
+              <w:rPr>
+                <w:rFonts w:ascii="Calibri" w:eastAsia="Times New Roman" w:hAnsi="Calibri" w:cs="Calibri"/>
+                <w:b/>
+                <w:bCs/>
+                <w:color w:val="0070C0"/>
+                <w:lang w:eastAsia="es-MX"/>
+              </w:rPr>
+            </w:pPr>
+            <w:r>
+              <w:rPr>
+                <w:rFonts w:ascii="Calibri" w:eastAsia="Times New Roman" w:hAnsi="Calibri" w:cs="Calibri"/>
+                <w:b/>
+                <w:bCs/>
+                <w:color w:val="0070C0"/>
+                <w:lang w:eastAsia="es-MX"/>
+              </w:rPr>
+              <w:t>Importancia:</w:t>
+            </w:r>
+          </w:p>
+        </w:tc>
+        <w:tc>
+          <w:tcPr>
+            <w:tcW w:w="0" w:type="auto"/>
+            <w:shd w:val="clear" w:color="auto" w:fill="auto"/>
+            <w:hideMark/>
+          </w:tcPr>
+          <w:p>
+            <w:pPr>
+              <w:spacing w:after="0" w:line="240" w:lineRule="auto"/>
+              <w:rPr>
+                <w:rFonts w:ascii="Calibri" w:eastAsia="Times New Roman" w:hAnsi="Calibri" w:cs="Calibri"/>
+                <w:lang w:eastAsia="es-MX"/>
+              </w:rPr>
+            </w:pPr>
+            <w:r>
+              <w:rPr>
+                <w:rFonts w:ascii="Calibri" w:eastAsia="Times New Roman" w:hAnsi="Calibri" w:cs="Calibri"/>
+                <w:lang w:eastAsia="es-MX"/>
+              </w:rPr>
+              <w:t>Esencial</w:t>
+            </w:r>
+          </w:p>
+        </w:tc>
+      </w:tr>
+      <w:tr>
+        <w:trPr>
+          <w:trHeight w:val="20"/>
+        </w:trPr>
+        <w:tc>
+          <w:tcPr>
+            <w:tcW w:w="0" w:type="auto"/>
+            <w:vMerge w:val="restart"/>
+            <w:shd w:val="clear" w:color="000000" w:fill="DEEAF6"/>
+            <w:hideMark/>
+          </w:tcPr>
+          <w:p>
+            <w:pPr>
+              <w:spacing w:after="0" w:line="240" w:lineRule="auto"/>
+              <w:rPr>
+                <w:rFonts w:ascii="Calibri" w:eastAsia="Times New Roman" w:hAnsi="Calibri" w:cs="Calibri"/>
+                <w:b/>
+                <w:bCs/>
+                <w:color w:val="0070C0"/>
+                <w:lang w:eastAsia="es-MX"/>
+              </w:rPr>
+            </w:pPr>
+            <w:r>
+              <w:rPr>
+                <w:rFonts w:ascii="Calibri" w:eastAsia="Times New Roman" w:hAnsi="Calibri" w:cs="Calibri"/>
+                <w:b/>
+                <w:bCs/>
+                <w:color w:val="0070C0"/>
+                <w:lang w:eastAsia="es-MX"/>
+              </w:rPr>
+              <w:t>Validez:</w:t>
+            </w:r>
+          </w:p>
+        </w:tc>
+        <w:tc>
+          <w:tcPr>
+            <w:tcW w:w="0" w:type="auto"/>
+            <w:shd w:val="clear" w:color="000000" w:fill="DEEAF6"/>
+            <w:hideMark/>
+          </w:tcPr>
+          <w:p>
+            <w:pPr>
+              <w:spacing w:after="0" w:line="240" w:lineRule="auto"/>
+              <w:rPr>
+                <w:rFonts w:ascii="Calibri" w:eastAsia="Times New Roman" w:hAnsi="Calibri" w:cs="Calibri"/>
+                <w:lang w:eastAsia="es-MX"/>
+              </w:rPr>
+            </w:pPr>
+            <w:r>
+              <w:rPr>
+                <w:rFonts w:ascii="Calibri" w:eastAsia="Times New Roman" w:hAnsi="Calibri" w:cs="Calibri"/>
+                <w:b/>
+                <w:lang w:eastAsia="es-MX"/>
+              </w:rPr>
+              <w:t>Medible</w:t>
+            </w:r>
+            <w:r>
+              <w:rPr>
+                <w:rFonts w:ascii="Calibri" w:eastAsia="Times New Roman" w:hAnsi="Calibri" w:cs="Calibri"/>
+                <w:lang w:eastAsia="es-MX"/>
+              </w:rPr>
+              <w:t xml:space="preserve">: </w:t>
+            </w:r>
+            <w:r>
+              <w:rPr>
+                <w:rFonts w:ascii="Calibri" w:eastAsia="Times New Roman" w:hAnsi="Calibri" w:cs="Calibri"/>
+                <w:lang w:eastAsia="es-MX"/>
+              </w:rPr>
+              <w:t xml:space="preserve">Cuando </w:t>
+            </w:r>
+            <w:r>
+              <w:rPr>
+                <w:rFonts w:ascii="Calibri" w:eastAsia="Times New Roman" w:hAnsi="Calibri" w:cs="Calibri"/>
+                <w:lang w:eastAsia="es-MX"/>
+              </w:rPr>
+              <w:t>el profesor vea las pruebas asignadas en cada curso.</w:t>
+            </w:r>
+          </w:p>
+        </w:tc>
+      </w:tr>
+      <w:tr>
+        <w:trPr>
+          <w:trHeight w:val="20"/>
+        </w:trPr>
+        <w:tc>
+          <w:tcPr>
+            <w:tcW w:w="0" w:type="auto"/>
+            <w:vMerge/>
+            <w:hideMark/>
+          </w:tcPr>
+          <w:p>
+            <w:pPr>
+              <w:spacing w:after="0" w:line="240" w:lineRule="auto"/>
+              <w:rPr>
+                <w:rFonts w:ascii="Calibri" w:eastAsia="Times New Roman" w:hAnsi="Calibri" w:cs="Calibri"/>
+                <w:b/>
+                <w:bCs/>
+                <w:color w:val="0070C0"/>
+                <w:lang w:eastAsia="es-MX"/>
+              </w:rPr>
+            </w:pPr>
+          </w:p>
+        </w:tc>
+        <w:tc>
+          <w:tcPr>
+            <w:tcW w:w="0" w:type="auto"/>
+            <w:shd w:val="clear" w:color="000000" w:fill="DEEAF6"/>
+            <w:hideMark/>
+          </w:tcPr>
+          <w:p>
+            <w:pPr>
+              <w:spacing w:after="0" w:line="240" w:lineRule="auto"/>
+              <w:rPr>
+                <w:rFonts w:ascii="Calibri" w:eastAsia="Times New Roman" w:hAnsi="Calibri" w:cs="Calibri"/>
+                <w:lang w:eastAsia="es-MX"/>
+              </w:rPr>
+            </w:pPr>
+            <w:r>
+              <w:rPr>
+                <w:rFonts w:ascii="Calibri" w:eastAsia="Times New Roman" w:hAnsi="Calibri" w:cs="Calibri"/>
+                <w:b/>
+                <w:lang w:eastAsia="es-MX"/>
+              </w:rPr>
+              <w:t>Alcanzable</w:t>
+            </w:r>
+            <w:r>
+              <w:rPr>
+                <w:rFonts w:ascii="Calibri" w:eastAsia="Times New Roman" w:hAnsi="Calibri" w:cs="Calibri"/>
+                <w:lang w:eastAsia="es-MX"/>
+              </w:rPr>
+              <w:t>:</w:t>
+            </w:r>
+            <w:r>
+              <w:rPr>
+                <w:rFonts w:ascii="Calibri" w:eastAsia="Times New Roman" w:hAnsi="Calibri" w:cs="Calibri"/>
+                <w:lang w:eastAsia="es-MX"/>
+              </w:rPr>
+              <w:t xml:space="preserve"> Utilizando MySQL que almacena</w:t>
+            </w:r>
+            <w:r>
+              <w:rPr>
+                <w:rFonts w:ascii="Calibri" w:eastAsia="Times New Roman" w:hAnsi="Calibri" w:cs="Calibri"/>
+                <w:lang w:eastAsia="es-MX"/>
+              </w:rPr>
+              <w:t xml:space="preserve"> la base de datos y PHP para </w:t>
+            </w:r>
+            <w:r>
+              <w:rPr>
+                <w:rFonts w:ascii="Calibri" w:eastAsia="Times New Roman" w:hAnsi="Calibri" w:cs="Calibri"/>
+                <w:lang w:eastAsia="es-MX"/>
+              </w:rPr>
+              <w:t>realizar los cambios pertinentes en esta.</w:t>
+            </w:r>
+          </w:p>
+        </w:tc>
+      </w:tr>
+      <w:tr>
+        <w:trPr>
+          <w:trHeight w:val="20"/>
+        </w:trPr>
+        <w:tc>
+          <w:tcPr>
+            <w:tcW w:w="0" w:type="auto"/>
+            <w:vMerge/>
+            <w:hideMark/>
+          </w:tcPr>
+          <w:p>
+            <w:pPr>
+              <w:spacing w:after="0" w:line="240" w:lineRule="auto"/>
+              <w:rPr>
+                <w:rFonts w:ascii="Calibri" w:eastAsia="Times New Roman" w:hAnsi="Calibri" w:cs="Calibri"/>
+                <w:b/>
+                <w:bCs/>
+                <w:color w:val="0070C0"/>
+                <w:lang w:eastAsia="es-MX"/>
+              </w:rPr>
+            </w:pPr>
+          </w:p>
+        </w:tc>
+        <w:tc>
+          <w:tcPr>
+            <w:tcW w:w="0" w:type="auto"/>
+            <w:shd w:val="clear" w:color="000000" w:fill="DEEAF6"/>
+            <w:hideMark/>
+          </w:tcPr>
+          <w:p>
+            <w:pPr>
+              <w:spacing w:after="0" w:line="240" w:lineRule="auto"/>
+              <w:rPr>
+                <w:rFonts w:ascii="Calibri" w:eastAsia="Times New Roman" w:hAnsi="Calibri" w:cs="Calibri"/>
+                <w:lang w:eastAsia="es-MX"/>
+              </w:rPr>
+            </w:pPr>
+            <w:r>
+              <w:rPr>
+                <w:rFonts w:ascii="Calibri" w:eastAsia="Times New Roman" w:hAnsi="Calibri" w:cs="Calibri"/>
+                <w:b/>
+                <w:lang w:eastAsia="es-MX"/>
+              </w:rPr>
+              <w:t>Relevante</w:t>
+            </w:r>
+            <w:r>
+              <w:rPr>
+                <w:rFonts w:ascii="Calibri" w:eastAsia="Times New Roman" w:hAnsi="Calibri" w:cs="Calibri"/>
+                <w:lang w:eastAsia="es-MX"/>
+              </w:rPr>
+              <w:t xml:space="preserve">: </w:t>
+            </w:r>
+            <w:r>
+              <w:rPr>
+                <w:rFonts w:ascii="Calibri" w:eastAsia="Times New Roman" w:hAnsi="Calibri" w:cs="Calibri"/>
+                <w:lang w:eastAsia="es-MX"/>
+              </w:rPr>
+              <w:t>Es el origen de una de las la funcionalidades principal del sistema</w:t>
             </w:r>
           </w:p>
         </w:tc>
@@ -3562,570 +4175,7 @@
                 <w:lang w:eastAsia="es-MX"/>
               </w:rPr>
             </w:pPr>
-            <w:r>
-              <w:rPr>
-                <w:rFonts w:ascii="Calibri" w:eastAsia="Times New Roman" w:hAnsi="Calibri" w:cs="Calibri"/>
-                <w:b/>
-                <w:bCs/>
-                <w:color w:val="0070C0"/>
-                <w:lang w:eastAsia="es-MX"/>
-              </w:rPr>
-              <w:t xml:space="preserve">Título: </w:t>
-            </w:r>
-          </w:p>
-        </w:tc>
-        <w:tc>
-          <w:tcPr>
-            <w:tcW w:w="0" w:type="auto"/>
-            <w:shd w:val="clear" w:color="auto" w:fill="auto"/>
-            <w:vAlign w:val="center"/>
-            <w:hideMark/>
-          </w:tcPr>
-          <w:p>
-            <w:pPr>
-              <w:spacing w:after="0" w:line="240" w:lineRule="auto"/>
-              <w:rPr>
-                <w:rFonts w:ascii="Calibri" w:eastAsia="Times New Roman" w:hAnsi="Calibri" w:cs="Calibri"/>
-                <w:bCs/>
-                <w:color w:val="000000"/>
-                <w:u w:val="single"/>
-                <w:lang w:eastAsia="es-MX"/>
-              </w:rPr>
-            </w:pPr>
-            <w:r>
-              <w:rPr>
-                <w:rFonts w:ascii="Calibri" w:eastAsia="Times New Roman" w:hAnsi="Calibri" w:cs="Calibri"/>
-                <w:b/>
-                <w:bCs/>
-                <w:color w:val="000000" w:themeColor="text1"/>
-                <w:lang w:eastAsia="es-MX"/>
-              </w:rPr>
-              <w:t>FN8</w:t>
-            </w:r>
-            <w:r>
-              <w:rPr>
-                <w:rFonts w:ascii="Calibri" w:eastAsia="Times New Roman" w:hAnsi="Calibri" w:cs="Calibri"/>
-                <w:b/>
-                <w:bCs/>
-                <w:color w:val="000000" w:themeColor="text1"/>
-                <w:lang w:eastAsia="es-MX"/>
-              </w:rPr>
-              <w:t>.</w:t>
-            </w:r>
-            <w:r>
-              <w:rPr>
-                <w:rFonts w:ascii="Calibri" w:eastAsia="Times New Roman" w:hAnsi="Calibri" w:cs="Calibri"/>
-                <w:b/>
-                <w:bCs/>
-                <w:color w:val="000000" w:themeColor="text1"/>
-                <w:lang w:eastAsia="es-MX"/>
-              </w:rPr>
-              <w:tab/>
-            </w:r>
-            <w:r>
-              <w:rPr>
-                <w:rFonts w:ascii="Calibri" w:eastAsia="Times New Roman" w:hAnsi="Calibri" w:cs="Calibri"/>
-                <w:b/>
-                <w:bCs/>
-                <w:color w:val="000000" w:themeColor="text1"/>
-                <w:lang w:eastAsia="es-MX"/>
-              </w:rPr>
-              <w:t>Gestión de pruebas</w:t>
-            </w:r>
-          </w:p>
-        </w:tc>
-      </w:tr>
-      <w:tr>
-        <w:trPr>
-          <w:trHeight w:val="450"/>
-        </w:trPr>
-        <w:tc>
-          <w:tcPr>
-            <w:tcW w:w="0" w:type="auto"/>
-            <w:vMerge w:val="restart"/>
-            <w:shd w:val="clear" w:color="000000" w:fill="DEEAF6"/>
-            <w:hideMark/>
-          </w:tcPr>
-          <w:p>
-            <w:pPr>
-              <w:spacing w:after="0" w:line="240" w:lineRule="auto"/>
-              <w:rPr>
-                <w:rFonts w:ascii="Calibri" w:eastAsia="Times New Roman" w:hAnsi="Calibri" w:cs="Calibri"/>
-                <w:b/>
-                <w:bCs/>
-                <w:color w:val="0070C0"/>
-                <w:lang w:eastAsia="es-MX"/>
-              </w:rPr>
-            </w:pPr>
-            <w:r>
-              <w:rPr>
-                <w:rFonts w:ascii="Calibri" w:eastAsia="Times New Roman" w:hAnsi="Calibri" w:cs="Calibri"/>
-                <w:b/>
-                <w:bCs/>
-                <w:color w:val="0070C0"/>
-                <w:lang w:eastAsia="es-MX"/>
-              </w:rPr>
-              <w:t>Descripción:</w:t>
-            </w:r>
-          </w:p>
-        </w:tc>
-        <w:tc>
-          <w:tcPr>
-            <w:tcW w:w="0" w:type="auto"/>
-            <w:vMerge w:val="restart"/>
-            <w:shd w:val="clear" w:color="000000" w:fill="DEEAF6"/>
-          </w:tcPr>
-          <w:p>
-            <w:pPr>
-              <w:spacing w:after="0" w:line="240" w:lineRule="auto"/>
-              <w:rPr>
-                <w:rFonts w:ascii="Calibri" w:eastAsia="Times New Roman" w:hAnsi="Calibri" w:cs="Calibri"/>
-                <w:lang w:eastAsia="es-MX"/>
-              </w:rPr>
-            </w:pPr>
-            <w:r>
-              <w:rPr>
-                <w:rFonts w:ascii="Calibri" w:eastAsia="Times New Roman" w:hAnsi="Calibri" w:cs="Calibri"/>
-                <w:lang w:eastAsia="es-MX"/>
-              </w:rPr>
-              <w:t>El usuario profesor podrá gestionar pruebas que consisten en cuestionarios sobre el curso impartido y que son de tres tipos:</w:t>
-            </w:r>
-          </w:p>
-          <w:p>
-            <w:pPr>
-              <w:pStyle w:val="Prrafodelista"/>
-              <w:numPr>
-                <w:ilvl w:val="0"/>
-                <w:numId w:val="4"/>
-              </w:numPr>
-              <w:spacing w:after="0" w:line="240" w:lineRule="auto"/>
-              <w:rPr>
-                <w:rFonts w:ascii="Calibri" w:eastAsia="Times New Roman" w:hAnsi="Calibri" w:cs="Calibri"/>
-                <w:lang w:eastAsia="es-MX"/>
-              </w:rPr>
-            </w:pPr>
-            <w:r>
-              <w:rPr>
-                <w:rFonts w:ascii="Calibri" w:eastAsia="Times New Roman" w:hAnsi="Calibri" w:cs="Calibri"/>
-                <w:lang w:eastAsia="es-MX"/>
-              </w:rPr>
-              <w:t>Último en pie</w:t>
-            </w:r>
-          </w:p>
-          <w:p>
-            <w:pPr>
-              <w:pStyle w:val="Prrafodelista"/>
-              <w:numPr>
-                <w:ilvl w:val="0"/>
-                <w:numId w:val="4"/>
-              </w:numPr>
-              <w:spacing w:after="0" w:line="240" w:lineRule="auto"/>
-              <w:rPr>
-                <w:rFonts w:ascii="Calibri" w:eastAsia="Times New Roman" w:hAnsi="Calibri" w:cs="Calibri"/>
-                <w:lang w:eastAsia="es-MX"/>
-              </w:rPr>
-            </w:pPr>
-            <w:r>
-              <w:rPr>
-                <w:rFonts w:ascii="Calibri" w:eastAsia="Times New Roman" w:hAnsi="Calibri" w:cs="Calibri"/>
-                <w:lang w:eastAsia="es-MX"/>
-              </w:rPr>
-              <w:t>Contrarreloj</w:t>
-            </w:r>
-          </w:p>
-          <w:p>
-            <w:pPr>
-              <w:pStyle w:val="Prrafodelista"/>
-              <w:numPr>
-                <w:ilvl w:val="0"/>
-                <w:numId w:val="4"/>
-              </w:numPr>
-              <w:spacing w:after="0" w:line="240" w:lineRule="auto"/>
-              <w:rPr>
-                <w:rFonts w:ascii="Calibri" w:eastAsia="Times New Roman" w:hAnsi="Calibri" w:cs="Calibri"/>
-                <w:lang w:eastAsia="es-MX"/>
-              </w:rPr>
-            </w:pPr>
-            <w:r>
-              <w:rPr>
-                <w:rFonts w:ascii="Calibri" w:eastAsia="Times New Roman" w:hAnsi="Calibri" w:cs="Calibri"/>
-                <w:lang w:eastAsia="es-MX"/>
-              </w:rPr>
-              <w:t>Batalla campal</w:t>
-            </w:r>
-            <w:r>
-              <w:rPr>
-                <w:rFonts w:ascii="Calibri" w:eastAsia="Times New Roman" w:hAnsi="Calibri" w:cs="Calibri"/>
-                <w:lang w:eastAsia="es-MX"/>
-              </w:rPr>
-              <w:t xml:space="preserve"> </w:t>
-            </w:r>
-          </w:p>
-          <w:p>
-            <w:pPr>
-              <w:spacing w:after="0" w:line="240" w:lineRule="auto"/>
-              <w:rPr>
-                <w:rFonts w:ascii="Calibri" w:eastAsia="Times New Roman" w:hAnsi="Calibri" w:cs="Calibri"/>
-                <w:lang w:eastAsia="es-MX"/>
-              </w:rPr>
-            </w:pPr>
-          </w:p>
-        </w:tc>
-      </w:tr>
-      <w:tr>
-        <w:trPr>
-          <w:trHeight w:val="450"/>
-        </w:trPr>
-        <w:tc>
-          <w:tcPr>
-            <w:tcW w:w="0" w:type="auto"/>
-            <w:vMerge/>
-            <w:hideMark/>
-          </w:tcPr>
-          <w:p>
-            <w:pPr>
-              <w:spacing w:after="0" w:line="240" w:lineRule="auto"/>
-              <w:rPr>
-                <w:rFonts w:ascii="Calibri" w:eastAsia="Times New Roman" w:hAnsi="Calibri" w:cs="Calibri"/>
-                <w:b/>
-                <w:bCs/>
-                <w:color w:val="0070C0"/>
-                <w:lang w:eastAsia="es-MX"/>
-              </w:rPr>
-            </w:pPr>
-          </w:p>
-        </w:tc>
-        <w:tc>
-          <w:tcPr>
-            <w:tcW w:w="0" w:type="auto"/>
-            <w:vMerge/>
-            <w:hideMark/>
-          </w:tcPr>
-          <w:p>
-            <w:pPr>
-              <w:spacing w:after="0" w:line="240" w:lineRule="auto"/>
-              <w:rPr>
-                <w:rFonts w:ascii="Calibri" w:eastAsia="Times New Roman" w:hAnsi="Calibri" w:cs="Calibri"/>
-                <w:lang w:eastAsia="es-MX"/>
-              </w:rPr>
-            </w:pPr>
-          </w:p>
-        </w:tc>
-      </w:tr>
-      <w:tr>
-        <w:trPr>
-          <w:trHeight w:val="20"/>
-        </w:trPr>
-        <w:tc>
-          <w:tcPr>
-            <w:tcW w:w="0" w:type="auto"/>
-            <w:shd w:val="clear" w:color="auto" w:fill="auto"/>
-            <w:hideMark/>
-          </w:tcPr>
-          <w:p>
-            <w:pPr>
-              <w:spacing w:after="0" w:line="240" w:lineRule="auto"/>
-              <w:rPr>
-                <w:rFonts w:ascii="Calibri" w:eastAsia="Times New Roman" w:hAnsi="Calibri" w:cs="Calibri"/>
-                <w:b/>
-                <w:bCs/>
-                <w:color w:val="0070C0"/>
-                <w:lang w:eastAsia="es-MX"/>
-              </w:rPr>
-            </w:pPr>
-            <w:r>
-              <w:rPr>
-                <w:rFonts w:ascii="Calibri" w:eastAsia="Times New Roman" w:hAnsi="Calibri" w:cs="Calibri"/>
-                <w:b/>
-                <w:bCs/>
-                <w:color w:val="0070C0"/>
-                <w:lang w:eastAsia="es-MX"/>
-              </w:rPr>
-              <w:t>Importancia:</w:t>
-            </w:r>
-          </w:p>
-        </w:tc>
-        <w:tc>
-          <w:tcPr>
-            <w:tcW w:w="0" w:type="auto"/>
-            <w:shd w:val="clear" w:color="auto" w:fill="auto"/>
-            <w:hideMark/>
-          </w:tcPr>
-          <w:p>
-            <w:pPr>
-              <w:spacing w:after="0" w:line="240" w:lineRule="auto"/>
-              <w:rPr>
-                <w:rFonts w:ascii="Calibri" w:eastAsia="Times New Roman" w:hAnsi="Calibri" w:cs="Calibri"/>
-                <w:lang w:eastAsia="es-MX"/>
-              </w:rPr>
-            </w:pPr>
-            <w:r>
-              <w:rPr>
-                <w:rFonts w:ascii="Calibri" w:eastAsia="Times New Roman" w:hAnsi="Calibri" w:cs="Calibri"/>
-                <w:lang w:eastAsia="es-MX"/>
-              </w:rPr>
-              <w:t>Esencial</w:t>
-            </w:r>
-          </w:p>
-        </w:tc>
-      </w:tr>
-      <w:tr>
-        <w:trPr>
-          <w:trHeight w:val="20"/>
-        </w:trPr>
-        <w:tc>
-          <w:tcPr>
-            <w:tcW w:w="0" w:type="auto"/>
-            <w:vMerge w:val="restart"/>
-            <w:shd w:val="clear" w:color="000000" w:fill="DEEAF6"/>
-            <w:hideMark/>
-          </w:tcPr>
-          <w:p>
-            <w:pPr>
-              <w:spacing w:after="0" w:line="240" w:lineRule="auto"/>
-              <w:rPr>
-                <w:rFonts w:ascii="Calibri" w:eastAsia="Times New Roman" w:hAnsi="Calibri" w:cs="Calibri"/>
-                <w:b/>
-                <w:bCs/>
-                <w:color w:val="0070C0"/>
-                <w:lang w:eastAsia="es-MX"/>
-              </w:rPr>
-            </w:pPr>
-            <w:r>
-              <w:rPr>
-                <w:rFonts w:ascii="Calibri" w:eastAsia="Times New Roman" w:hAnsi="Calibri" w:cs="Calibri"/>
-                <w:b/>
-                <w:bCs/>
-                <w:color w:val="0070C0"/>
-                <w:lang w:eastAsia="es-MX"/>
-              </w:rPr>
-              <w:t>Validez:</w:t>
-            </w:r>
-          </w:p>
-        </w:tc>
-        <w:tc>
-          <w:tcPr>
-            <w:tcW w:w="0" w:type="auto"/>
-            <w:shd w:val="clear" w:color="000000" w:fill="DEEAF6"/>
-            <w:hideMark/>
-          </w:tcPr>
-          <w:p>
-            <w:pPr>
-              <w:spacing w:after="0" w:line="240" w:lineRule="auto"/>
-              <w:rPr>
-                <w:rFonts w:ascii="Calibri" w:eastAsia="Times New Roman" w:hAnsi="Calibri" w:cs="Calibri"/>
-                <w:lang w:eastAsia="es-MX"/>
-              </w:rPr>
-            </w:pPr>
-            <w:r>
-              <w:rPr>
-                <w:rFonts w:ascii="Calibri" w:eastAsia="Times New Roman" w:hAnsi="Calibri" w:cs="Calibri"/>
-                <w:b/>
-                <w:lang w:eastAsia="es-MX"/>
-              </w:rPr>
-              <w:t>Medible</w:t>
-            </w:r>
-            <w:r>
-              <w:rPr>
-                <w:rFonts w:ascii="Calibri" w:eastAsia="Times New Roman" w:hAnsi="Calibri" w:cs="Calibri"/>
-                <w:lang w:eastAsia="es-MX"/>
-              </w:rPr>
-              <w:t xml:space="preserve">: </w:t>
-            </w:r>
-            <w:r>
-              <w:rPr>
-                <w:rFonts w:ascii="Calibri" w:eastAsia="Times New Roman" w:hAnsi="Calibri" w:cs="Calibri"/>
-                <w:lang w:eastAsia="es-MX"/>
-              </w:rPr>
-              <w:t xml:space="preserve">Cuando </w:t>
-            </w:r>
-            <w:r>
-              <w:rPr>
-                <w:rFonts w:ascii="Calibri" w:eastAsia="Times New Roman" w:hAnsi="Calibri" w:cs="Calibri"/>
-                <w:lang w:eastAsia="es-MX"/>
-              </w:rPr>
-              <w:t>el profesor vea las pruebas asignadas en cada curso.</w:t>
-            </w:r>
-          </w:p>
-        </w:tc>
-      </w:tr>
-      <w:tr>
-        <w:trPr>
-          <w:trHeight w:val="20"/>
-        </w:trPr>
-        <w:tc>
-          <w:tcPr>
-            <w:tcW w:w="0" w:type="auto"/>
-            <w:vMerge/>
-            <w:hideMark/>
-          </w:tcPr>
-          <w:p>
-            <w:pPr>
-              <w:spacing w:after="0" w:line="240" w:lineRule="auto"/>
-              <w:rPr>
-                <w:rFonts w:ascii="Calibri" w:eastAsia="Times New Roman" w:hAnsi="Calibri" w:cs="Calibri"/>
-                <w:b/>
-                <w:bCs/>
-                <w:color w:val="0070C0"/>
-                <w:lang w:eastAsia="es-MX"/>
-              </w:rPr>
-            </w:pPr>
-          </w:p>
-        </w:tc>
-        <w:tc>
-          <w:tcPr>
-            <w:tcW w:w="0" w:type="auto"/>
-            <w:shd w:val="clear" w:color="000000" w:fill="DEEAF6"/>
-            <w:hideMark/>
-          </w:tcPr>
-          <w:p>
-            <w:pPr>
-              <w:spacing w:after="0" w:line="240" w:lineRule="auto"/>
-              <w:rPr>
-                <w:rFonts w:ascii="Calibri" w:eastAsia="Times New Roman" w:hAnsi="Calibri" w:cs="Calibri"/>
-                <w:lang w:eastAsia="es-MX"/>
-              </w:rPr>
-            </w:pPr>
-            <w:r>
-              <w:rPr>
-                <w:rFonts w:ascii="Calibri" w:eastAsia="Times New Roman" w:hAnsi="Calibri" w:cs="Calibri"/>
-                <w:b/>
-                <w:lang w:eastAsia="es-MX"/>
-              </w:rPr>
-              <w:t>Alcanzable</w:t>
-            </w:r>
-            <w:r>
-              <w:rPr>
-                <w:rFonts w:ascii="Calibri" w:eastAsia="Times New Roman" w:hAnsi="Calibri" w:cs="Calibri"/>
-                <w:lang w:eastAsia="es-MX"/>
-              </w:rPr>
-              <w:t>:</w:t>
-            </w:r>
-            <w:r>
-              <w:rPr>
-                <w:rFonts w:ascii="Calibri" w:eastAsia="Times New Roman" w:hAnsi="Calibri" w:cs="Calibri"/>
-                <w:lang w:eastAsia="es-MX"/>
-              </w:rPr>
-              <w:t xml:space="preserve"> Utilizando MySQL que almacena</w:t>
-            </w:r>
-            <w:r>
-              <w:rPr>
-                <w:rFonts w:ascii="Calibri" w:eastAsia="Times New Roman" w:hAnsi="Calibri" w:cs="Calibri"/>
-                <w:lang w:eastAsia="es-MX"/>
-              </w:rPr>
-              <w:t xml:space="preserve"> la base de datos y PHP para </w:t>
-            </w:r>
-            <w:r>
-              <w:rPr>
-                <w:rFonts w:ascii="Calibri" w:eastAsia="Times New Roman" w:hAnsi="Calibri" w:cs="Calibri"/>
-                <w:lang w:eastAsia="es-MX"/>
-              </w:rPr>
-              <w:t>realizar los cambios pertinentes en esta.</w:t>
-            </w:r>
-          </w:p>
-        </w:tc>
-      </w:tr>
-      <w:tr>
-        <w:trPr>
-          <w:trHeight w:val="20"/>
-        </w:trPr>
-        <w:tc>
-          <w:tcPr>
-            <w:tcW w:w="0" w:type="auto"/>
-            <w:vMerge/>
-            <w:hideMark/>
-          </w:tcPr>
-          <w:p>
-            <w:pPr>
-              <w:spacing w:after="0" w:line="240" w:lineRule="auto"/>
-              <w:rPr>
-                <w:rFonts w:ascii="Calibri" w:eastAsia="Times New Roman" w:hAnsi="Calibri" w:cs="Calibri"/>
-                <w:b/>
-                <w:bCs/>
-                <w:color w:val="0070C0"/>
-                <w:lang w:eastAsia="es-MX"/>
-              </w:rPr>
-            </w:pPr>
-          </w:p>
-        </w:tc>
-        <w:tc>
-          <w:tcPr>
-            <w:tcW w:w="0" w:type="auto"/>
-            <w:shd w:val="clear" w:color="000000" w:fill="DEEAF6"/>
-            <w:hideMark/>
-          </w:tcPr>
-          <w:p>
-            <w:pPr>
-              <w:spacing w:after="0" w:line="240" w:lineRule="auto"/>
-              <w:rPr>
-                <w:rFonts w:ascii="Calibri" w:eastAsia="Times New Roman" w:hAnsi="Calibri" w:cs="Calibri"/>
-                <w:lang w:eastAsia="es-MX"/>
-              </w:rPr>
-            </w:pPr>
-            <w:r>
-              <w:rPr>
-                <w:rFonts w:ascii="Calibri" w:eastAsia="Times New Roman" w:hAnsi="Calibri" w:cs="Calibri"/>
-                <w:b/>
-                <w:lang w:eastAsia="es-MX"/>
-              </w:rPr>
-              <w:t>Relevante</w:t>
-            </w:r>
-            <w:r>
-              <w:rPr>
-                <w:rFonts w:ascii="Calibri" w:eastAsia="Times New Roman" w:hAnsi="Calibri" w:cs="Calibri"/>
-                <w:lang w:eastAsia="es-MX"/>
-              </w:rPr>
-              <w:t xml:space="preserve">: </w:t>
-            </w:r>
-            <w:r>
-              <w:rPr>
-                <w:rFonts w:ascii="Calibri" w:eastAsia="Times New Roman" w:hAnsi="Calibri" w:cs="Calibri"/>
-                <w:lang w:eastAsia="es-MX"/>
-              </w:rPr>
-              <w:t>Es el origen de una de las la funcionalidades principal del sistema</w:t>
-            </w:r>
-          </w:p>
-        </w:tc>
-      </w:tr>
-    </w:tbl>
-    <w:p/>
-    <w:tbl>
-      <w:tblPr>
-        <w:tblW w:w="0" w:type="auto"/>
-        <w:tblInd w:w="-10" w:type="dxa"/>
-        <w:tblCellMar>
-          <w:left w:w="70" w:type="dxa"/>
-          <w:right w:w="70" w:type="dxa"/>
-        </w:tblCellMar>
-        <w:tblLook w:val="04A0" w:firstRow="1" w:lastRow="0" w:firstColumn="1" w:lastColumn="0" w:noHBand="0" w:noVBand="1"/>
-      </w:tblPr>
-      <w:tblGrid>
-        <w:gridCol w:w="1311"/>
-        <w:gridCol w:w="7537"/>
-      </w:tblGrid>
-      <w:tr>
-        <w:trPr>
-          <w:trHeight w:val="20"/>
-        </w:trPr>
-        <w:tc>
-          <w:tcPr>
-            <w:tcW w:w="0" w:type="auto"/>
-            <w:shd w:val="clear" w:color="auto" w:fill="auto"/>
-            <w:vAlign w:val="center"/>
-            <w:hideMark/>
-          </w:tcPr>
-          <w:p>
-            <w:pPr>
-              <w:spacing w:after="0" w:line="240" w:lineRule="auto"/>
-              <w:rPr>
-                <w:rFonts w:ascii="Calibri" w:eastAsia="Times New Roman" w:hAnsi="Calibri" w:cs="Calibri"/>
-                <w:b/>
-                <w:bCs/>
-                <w:color w:val="0070C0"/>
-                <w:lang w:eastAsia="es-MX"/>
-              </w:rPr>
-            </w:pPr>
-            <w:bookmarkStart w:id="1" w:name="OLE_LINK2"/>
+            <w:bookmarkStart w:id="2" w:name="OLE_LINK2"/>
             <w:r>
               <w:rPr>
                 <w:rFonts w:ascii="Calibri" w:eastAsia="Times New Roman" w:hAnsi="Calibri" w:cs="Calibri"/>
@@ -4655,7 +4705,7 @@
           </w:p>
         </w:tc>
       </w:tr>
-      <w:bookmarkEnd w:id="1"/>
+      <w:bookmarkEnd w:id="2"/>
     </w:tbl>
     <w:p/>
     <w:p>
@@ -7267,7 +7317,7 @@
                 <w:lang w:eastAsia="es-MX"/>
               </w:rPr>
             </w:pPr>
-            <w:bookmarkStart w:id="2" w:name="OLE_LINK3"/>
+            <w:bookmarkStart w:id="3" w:name="OLE_LINK3"/>
             <w:r>
               <w:rPr>
                 <w:rFonts w:ascii="Calibri" w:eastAsia="Times New Roman" w:hAnsi="Calibri" w:cs="Calibri"/>
@@ -7702,7 +7752,7 @@
           </w:p>
         </w:tc>
       </w:tr>
-      <w:bookmarkEnd w:id="2"/>
+      <w:bookmarkEnd w:id="3"/>
     </w:tbl>
     <w:p>
       <w:pPr>
@@ -7747,7 +7797,7 @@
                 <w:lang w:eastAsia="es-MX"/>
               </w:rPr>
             </w:pPr>
-            <w:bookmarkStart w:id="3" w:name="OLE_LINK4"/>
+            <w:bookmarkStart w:id="4" w:name="OLE_LINK4"/>
             <w:r>
               <w:rPr>
                 <w:rFonts w:ascii="Calibri" w:eastAsia="Times New Roman" w:hAnsi="Calibri" w:cs="Calibri"/>
@@ -8182,7 +8232,7 @@
           </w:p>
         </w:tc>
       </w:tr>
-      <w:bookmarkEnd w:id="3"/>
+      <w:bookmarkEnd w:id="4"/>
     </w:tbl>
     <w:p>
       <w:pPr>
@@ -8381,7 +8431,7 @@
                 <w:lang w:eastAsia="es-MX"/>
               </w:rPr>
             </w:pPr>
-            <w:bookmarkStart w:id="4" w:name="_Hlk529006154"/>
+            <w:bookmarkStart w:id="5" w:name="_Hlk529006154"/>
             <w:r>
               <w:rPr>
                 <w:rFonts w:ascii="Calibri" w:eastAsia="Times New Roman" w:hAnsi="Calibri" w:cs="Calibri"/>
@@ -8418,7 +8468,7 @@
           </w:p>
         </w:tc>
       </w:tr>
-      <w:bookmarkEnd w:id="4"/>
+      <w:bookmarkEnd w:id="5"/>
       <w:tr>
         <w:trPr>
           <w:trHeight w:val="465"/>
@@ -10419,8 +10469,6 @@
           <w:lang w:eastAsia="es-MX"/>
         </w:rPr>
       </w:pPr>
-      <w:bookmarkStart w:id="5" w:name="_GoBack"/>
-      <w:bookmarkEnd w:id="5"/>
     </w:p>
     <w:sectPr>
       <w:pgSz w:w="12240" w:h="15840"/>
@@ -12607,7 +12655,7 @@
 </file>
 
 <file path=customXml/itemProps1.xml><?xml version="1.0" encoding="utf-8"?>
-<ds:datastoreItem xmlns:ds="http://schemas.openxmlformats.org/officeDocument/2006/customXml" ds:itemID="{F4A81D2B-A3EC-475E-B632-F8773436E7E4}">
+<ds:datastoreItem xmlns:ds="http://schemas.openxmlformats.org/officeDocument/2006/customXml" ds:itemID="{ACE60F20-5B3B-4D0B-95D1-E9F4D49FD544}">
   <ds:schemaRefs>
     <ds:schemaRef ds:uri="http://schemas.openxmlformats.org/officeDocument/2006/bibliography"/>
   </ds:schemaRefs>

</xml_diff>